<commit_message>
Remove redundant files, add links in README.Rmd, fix links in manuscript
</commit_message>
<xml_diff>
--- a/What_Does_Reproducible_Research_Mean_for_Plant_Pathology.docx
+++ b/What_Does_Reproducible_Research_Mean_for_Plant_Pathology.docx
@@ -517,10 +517,7 @@
         <w:t xml:space="preserve"> </w:t>
       </w:r>
       <w:r>
-        <w:t xml:space="preserve">provide</w:t>
-      </w:r>
-      <w:r>
-        <w:t xml:space="preserve"> </w:t>
+        <w:t xml:space="preserve">provide models, data and code, (</w:t>
       </w:r>
       <w:hyperlink r:id="rId25">
         <w:r>
@@ -531,10 +528,7 @@
         </w:r>
       </w:hyperlink>
       <w:r>
-        <w:t xml:space="preserve"> </w:t>
-      </w:r>
-      <w:r>
-        <w:t xml:space="preserve">necessary to</w:t>
+        <w:t xml:space="preserve">) necessary to</w:t>
       </w:r>
       <w:r>
         <w:t xml:space="preserve"> </w:t>
@@ -570,12 +564,9 @@
         <w:t xml:space="preserve"> </w:t>
       </w:r>
       <w:r>
-        <w:t xml:space="preserve">provide</w:t>
-      </w:r>
-      <w:r>
-        <w:t xml:space="preserve"> </w:t>
-      </w:r>
-      <w:hyperlink r:id="rId25">
+        <w:t xml:space="preserve">provide models, data and code, (</w:t>
+      </w:r>
+      <w:hyperlink r:id="rId26">
         <w:r>
           <w:rPr>
             <w:rStyle w:val="Hyperlink"/>
@@ -584,6 +575,9 @@
         </w:r>
       </w:hyperlink>
       <w:r>
+        <w:t xml:space="preserve">)</w:t>
+      </w:r>
+      <w:r>
         <w:t xml:space="preserve"> </w:t>
       </w:r>
       <w:r>
@@ -612,8 +606,8 @@
       <w:pPr>
         <w:pStyle w:val="Heading2"/>
       </w:pPr>
-      <w:bookmarkStart w:id="26" w:name="discussion"/>
-      <w:bookmarkEnd w:id="26"/>
+      <w:bookmarkStart w:id="27" w:name="discussion"/>
+      <w:bookmarkEnd w:id="27"/>
       <w:r>
         <w:t xml:space="preserve">DISCUSSION</w:t>
       </w:r>
@@ -622,8 +616,8 @@
       <w:pPr>
         <w:pStyle w:val="Heading2"/>
       </w:pPr>
-      <w:bookmarkStart w:id="27" w:name="ackowledgements"/>
-      <w:bookmarkEnd w:id="27"/>
+      <w:bookmarkStart w:id="28" w:name="ackowledgements"/>
+      <w:bookmarkEnd w:id="28"/>
       <w:r>
         <w:t xml:space="preserve">ACKOWLEDGEMENTS</w:t>
       </w:r>
@@ -632,8 +626,8 @@
       <w:pPr>
         <w:pStyle w:val="Heading3"/>
       </w:pPr>
-      <w:bookmarkStart w:id="28" w:name="notes"/>
-      <w:bookmarkEnd w:id="28"/>
+      <w:bookmarkStart w:id="29" w:name="notes"/>
+      <w:bookmarkEnd w:id="29"/>
       <w:r>
         <w:t xml:space="preserve">Notes</w:t>
       </w:r>
@@ -642,7 +636,7 @@
       <w:pPr>
         <w:pStyle w:val="FirstParagraph"/>
       </w:pPr>
-      <w:hyperlink r:id="rId29">
+      <w:hyperlink r:id="rId30">
         <w:r>
           <w:rPr>
             <w:rStyle w:val="Hyperlink"/>
@@ -655,8 +649,8 @@
       <w:pPr>
         <w:pStyle w:val="Heading3"/>
       </w:pPr>
-      <w:bookmarkStart w:id="30" w:name="literature-cited"/>
-      <w:bookmarkEnd w:id="30"/>
+      <w:bookmarkStart w:id="31" w:name="literature-cited"/>
+      <w:bookmarkEnd w:id="31"/>
       <w:r>
         <w:t xml:space="preserve">LITERATURE CITED</w:t>
       </w:r>
@@ -679,7 +673,7 @@
       <w:r>
         <w:t xml:space="preserve"> </w:t>
       </w:r>
-      <w:hyperlink r:id="rId31">
+      <w:hyperlink r:id="rId32">
         <w:r>
           <w:rPr>
             <w:rStyle w:val="Hyperlink"/>
@@ -732,7 +726,7 @@
       <w:r>
         <w:t xml:space="preserve"> </w:t>
       </w:r>
-      <w:hyperlink r:id="rId32">
+      <w:hyperlink r:id="rId33">
         <w:r>
           <w:rPr>
             <w:rStyle w:val="Hyperlink"/>
@@ -754,7 +748,7 @@
       <w:r>
         <w:t xml:space="preserve"> </w:t>
       </w:r>
-      <w:hyperlink r:id="rId33">
+      <w:hyperlink r:id="rId34">
         <w:r>
           <w:rPr>
             <w:rStyle w:val="Hyperlink"/>
@@ -776,7 +770,7 @@
       <w:r>
         <w:t xml:space="preserve"> </w:t>
       </w:r>
-      <w:hyperlink r:id="rId34">
+      <w:hyperlink r:id="rId35">
         <w:r>
           <w:rPr>
             <w:rStyle w:val="Hyperlink"/>
@@ -1003,7 +997,7 @@
     </w:lvl>
   </w:abstractNum>
   <w:abstractNum w:abstractNumId="990">
-    <w:nsid w:val="97a80866"/>
+    <w:nsid w:val="6ca3dc25"/>
     <w:multiLevelType w:val="multilevel"/>
     <w:lvl w:ilvl="0">
       <w:numFmt w:val="bullet"/>
@@ -1084,7 +1078,7 @@
     </w:lvl>
   </w:abstractNum>
   <w:abstractNum w:abstractNumId="99411">
-    <w:nsid w:val="bb056b7a"/>
+    <w:nsid w:val="8de0d2b1"/>
     <w:multiLevelType w:val="multilevel"/>
     <w:lvl w:ilvl="0">
       <w:start w:val="1"/>
@@ -1172,7 +1166,7 @@
     </w:lvl>
   </w:abstractNum>
   <w:abstractNum w:abstractNumId="991">
-    <w:nsid w:val="86d163c9"/>
+    <w:nsid w:val="580d0c5a"/>
     <w:multiLevelType w:val="multilevel"/>
     <w:lvl w:ilvl="0">
       <w:numFmt w:val="bullet"/>

</xml_diff>

<commit_message>
Add link to r-opensci blog post about R Rsearch Compendiums
</commit_message>
<xml_diff>
--- a/What_Does_Reproducible_Research_Mean_for_Plant_Pathology.docx
+++ b/What_Does_Reproducible_Research_Mean_for_Plant_Pathology.docx
@@ -137,7 +137,7 @@
         <w:pStyle w:val="Date"/>
       </w:pPr>
       <w:r>
-        <w:t xml:space="preserve">2016-09-05</w:t>
+        <w:t xml:space="preserve">2016-09-06</w:t>
       </w:r>
     </w:p>
     <w:p>
@@ -636,6 +636,20 @@
       <w:pPr>
         <w:pStyle w:val="FirstParagraph"/>
       </w:pPr>
+      <w:r>
+        <w:t xml:space="preserve">These are links to resources that may be useful for writing this or as suggested resources in the final</w:t>
+      </w:r>
+      <w:r>
+        <w:t xml:space="preserve"> </w:t>
+      </w:r>
+      <w:r>
+        <w:t xml:space="preserve">document that aren't easily printable for inclusion in the Dropbox folder.</w:t>
+      </w:r>
+    </w:p>
+    <w:p>
+      <w:pPr>
+        <w:pStyle w:val="BodyText"/>
+      </w:pPr>
       <w:hyperlink r:id="rId30">
         <w:r>
           <w:rPr>
@@ -647,10 +661,23 @@
     </w:p>
     <w:p>
       <w:pPr>
+        <w:pStyle w:val="BodyText"/>
+      </w:pPr>
+      <w:hyperlink r:id="rId31">
+        <w:r>
+          <w:rPr>
+            <w:rStyle w:val="Hyperlink"/>
+          </w:rPr>
+          <w:t xml:space="preserve">https://github.com/ropensci/rrrpkg</w:t>
+        </w:r>
+      </w:hyperlink>
+    </w:p>
+    <w:p>
+      <w:pPr>
         <w:pStyle w:val="Heading3"/>
       </w:pPr>
-      <w:bookmarkStart w:id="31" w:name="literature-cited"/>
-      <w:bookmarkEnd w:id="31"/>
+      <w:bookmarkStart w:id="32" w:name="literature-cited"/>
+      <w:bookmarkEnd w:id="32"/>
       <w:r>
         <w:t xml:space="preserve">LITERATURE CITED</w:t>
       </w:r>
@@ -673,7 +700,7 @@
       <w:r>
         <w:t xml:space="preserve"> </w:t>
       </w:r>
-      <w:hyperlink r:id="rId32">
+      <w:hyperlink r:id="rId33">
         <w:r>
           <w:rPr>
             <w:rStyle w:val="Hyperlink"/>
@@ -726,7 +753,7 @@
       <w:r>
         <w:t xml:space="preserve"> </w:t>
       </w:r>
-      <w:hyperlink r:id="rId33">
+      <w:hyperlink r:id="rId34">
         <w:r>
           <w:rPr>
             <w:rStyle w:val="Hyperlink"/>
@@ -748,7 +775,7 @@
       <w:r>
         <w:t xml:space="preserve"> </w:t>
       </w:r>
-      <w:hyperlink r:id="rId34">
+      <w:hyperlink r:id="rId35">
         <w:r>
           <w:rPr>
             <w:rStyle w:val="Hyperlink"/>
@@ -770,7 +797,7 @@
       <w:r>
         <w:t xml:space="preserve"> </w:t>
       </w:r>
-      <w:hyperlink r:id="rId35">
+      <w:hyperlink r:id="rId36">
         <w:r>
           <w:rPr>
             <w:rStyle w:val="Hyperlink"/>
@@ -997,7 +1024,7 @@
     </w:lvl>
   </w:abstractNum>
   <w:abstractNum w:abstractNumId="990">
-    <w:nsid w:val="6ca3dc25"/>
+    <w:nsid w:val="36bc7183"/>
     <w:multiLevelType w:val="multilevel"/>
     <w:lvl w:ilvl="0">
       <w:numFmt w:val="bullet"/>
@@ -1078,7 +1105,7 @@
     </w:lvl>
   </w:abstractNum>
   <w:abstractNum w:abstractNumId="99411">
-    <w:nsid w:val="8de0d2b1"/>
+    <w:nsid w:val="41e0274c"/>
     <w:multiLevelType w:val="multilevel"/>
     <w:lvl w:ilvl="0">
       <w:start w:val="1"/>
@@ -1166,7 +1193,7 @@
     </w:lvl>
   </w:abstractNum>
   <w:abstractNum w:abstractNumId="991">
-    <w:nsid w:val="580d0c5a"/>
+    <w:nsid w:val="139e23f4"/>
     <w:multiLevelType w:val="multilevel"/>
     <w:lvl w:ilvl="0">
       <w:numFmt w:val="bullet"/>

</xml_diff>

<commit_message>
Add to methods on how randomised lists were generated
</commit_message>
<xml_diff>
--- a/What_Does_Reproducible_Research_Mean_for_Plant_Pathology.docx
+++ b/What_Does_Reproducible_Research_Mean_for_Plant_Pathology.docx
@@ -137,7 +137,7 @@
         <w:pStyle w:val="Date"/>
       </w:pPr>
       <w:r>
-        <w:t xml:space="preserve">2016-09-06</w:t>
+        <w:t xml:space="preserve">2016-12-05</w:t>
       </w:r>
     </w:p>
     <w:p>
@@ -606,9 +606,61 @@
       <w:pPr>
         <w:pStyle w:val="Heading2"/>
       </w:pPr>
-      <w:bookmarkStart w:id="27" w:name="discussion"/>
+      <w:bookmarkStart w:id="27" w:name="random-sampling-of-articles-from-the-top-20-plant-pathology-journals"/>
       <w:bookmarkEnd w:id="27"/>
       <w:r>
+        <w:t xml:space="preserve">RANDOM SAMPLING OF ARTICLES FROM THE TOP 20 PLANT PATHOLOGY JOURNALS</w:t>
+      </w:r>
+    </w:p>
+    <w:p>
+      <w:pPr>
+        <w:pStyle w:val="FirstParagraph"/>
+      </w:pPr>
+      <w:r>
+        <w:t xml:space="preserve">The top 20 plant pathology discipline journals as ranked by Google Scholar,</w:t>
+      </w:r>
+      <w:r>
+        <w:t xml:space="preserve"> </w:t>
+      </w:r>
+      <w:hyperlink r:id="rId28">
+        <w:r>
+          <w:rPr>
+            <w:rStyle w:val="Hyperlink"/>
+          </w:rPr>
+          <w:t xml:space="preserve">https://scholar.google.com/</w:t>
+        </w:r>
+      </w:hyperlink>
+      <w:r>
+        <w:t xml:space="preserve"> </w:t>
+      </w:r>
+      <w:r>
+        <w:t xml:space="preserve">(accessed 05 Dec. 2016), were used to create a database of journals from which to randomly select articles for inspection. One hundred articles were randomly selected from 2012 to 2016 from a list of randomly selected start pages assigned to a randomised list of the 20 journals</w:t>
+      </w:r>
+      <w:r>
+        <w:t xml:space="preserve"> </w:t>
+      </w:r>
+      <w:r>
+        <w:t xml:space="preserve">(Sparks et al. 2017)</w:t>
+      </w:r>
+      <w:r>
+        <w:t xml:space="preserve">. Where start pages were numbered from page one and went to 150. This was done since some journals restart their numbering with each issue and also ensures that the journal is more likely to have a page number corresponding to the randomly generated value. This also assumes that there is no effect or bias on reproducibility based on the time of year that an article was published, since most journals start with page number one at the beginning of the year.</w:t>
+      </w:r>
+    </w:p>
+    <w:p>
+      <w:pPr>
+        <w:pStyle w:val="BodyText"/>
+      </w:pPr>
+      <w:r>
+        <w:t xml:space="preserve">The list of journals was saved as a comma separated value (CSV) file and imported into R (R2016).</w:t>
+      </w:r>
+    </w:p>
+    <w:p>
+      <w:pPr>
+        <w:pStyle w:val="Heading2"/>
+      </w:pPr>
+      <w:bookmarkStart w:id="29" w:name="discussion"/>
+      <w:bookmarkEnd w:id="29"/>
+      <w:r>
         <w:t xml:space="preserve">DISCUSSION</w:t>
       </w:r>
     </w:p>
@@ -616,8 +668,8 @@
       <w:pPr>
         <w:pStyle w:val="Heading2"/>
       </w:pPr>
-      <w:bookmarkStart w:id="28" w:name="ackowledgements"/>
-      <w:bookmarkEnd w:id="28"/>
+      <w:bookmarkStart w:id="30" w:name="ackowledgements"/>
+      <w:bookmarkEnd w:id="30"/>
       <w:r>
         <w:t xml:space="preserve">ACKOWLEDGEMENTS</w:t>
       </w:r>
@@ -626,8 +678,8 @@
       <w:pPr>
         <w:pStyle w:val="Heading3"/>
       </w:pPr>
-      <w:bookmarkStart w:id="29" w:name="notes"/>
-      <w:bookmarkEnd w:id="29"/>
+      <w:bookmarkStart w:id="31" w:name="notes"/>
+      <w:bookmarkEnd w:id="31"/>
       <w:r>
         <w:t xml:space="preserve">Notes</w:t>
       </w:r>
@@ -650,7 +702,7 @@
       <w:pPr>
         <w:pStyle w:val="BodyText"/>
       </w:pPr>
-      <w:hyperlink r:id="rId30">
+      <w:hyperlink r:id="rId32">
         <w:r>
           <w:rPr>
             <w:rStyle w:val="Hyperlink"/>
@@ -663,7 +715,7 @@
       <w:pPr>
         <w:pStyle w:val="BodyText"/>
       </w:pPr>
-      <w:hyperlink r:id="rId31">
+      <w:hyperlink r:id="rId33">
         <w:r>
           <w:rPr>
             <w:rStyle w:val="Hyperlink"/>
@@ -676,8 +728,8 @@
       <w:pPr>
         <w:pStyle w:val="Heading3"/>
       </w:pPr>
-      <w:bookmarkStart w:id="32" w:name="literature-cited"/>
-      <w:bookmarkEnd w:id="32"/>
+      <w:bookmarkStart w:id="34" w:name="literature-cited"/>
+      <w:bookmarkEnd w:id="34"/>
       <w:r>
         <w:t xml:space="preserve">LITERATURE CITED</w:t>
       </w:r>
@@ -700,7 +752,7 @@
       <w:r>
         <w:t xml:space="preserve"> </w:t>
       </w:r>
-      <w:hyperlink r:id="rId33">
+      <w:hyperlink r:id="rId35">
         <w:r>
           <w:rPr>
             <w:rStyle w:val="Hyperlink"/>
@@ -753,7 +805,7 @@
       <w:r>
         <w:t xml:space="preserve"> </w:t>
       </w:r>
-      <w:hyperlink r:id="rId34">
+      <w:hyperlink r:id="rId36">
         <w:r>
           <w:rPr>
             <w:rStyle w:val="Hyperlink"/>
@@ -775,7 +827,7 @@
       <w:r>
         <w:t xml:space="preserve"> </w:t>
       </w:r>
-      <w:hyperlink r:id="rId35">
+      <w:hyperlink r:id="rId37">
         <w:r>
           <w:rPr>
             <w:rStyle w:val="Hyperlink"/>
@@ -797,7 +849,7 @@
       <w:r>
         <w:t xml:space="preserve"> </w:t>
       </w:r>
-      <w:hyperlink r:id="rId36">
+      <w:hyperlink r:id="rId38">
         <w:r>
           <w:rPr>
             <w:rStyle w:val="Hyperlink"/>
@@ -807,6 +859,31 @@
       </w:hyperlink>
       <w:r>
         <w:t xml:space="preserve">.</w:t>
+      </w:r>
+    </w:p>
+    <w:p>
+      <w:pPr>
+        <w:pStyle w:val="Bibliography"/>
+      </w:pPr>
+      <w:r>
+        <w:t xml:space="preserve">Sparks, A. H., Ponte, E. M. D., Grünwald, N. J., and Foster, Z. 2017. Reproducible-research-in-plant-pathology. Available at:</w:t>
+      </w:r>
+      <w:r>
+        <w:t xml:space="preserve"> </w:t>
+      </w:r>
+      <w:hyperlink r:id="rId39">
+        <w:r>
+          <w:rPr>
+            <w:rStyle w:val="Hyperlink"/>
+          </w:rPr>
+          <w:t xml:space="preserve">https://github.com/adamhsparks/Reproducible-Research-in-Plant-Pathology</w:t>
+        </w:r>
+      </w:hyperlink>
+      <w:r>
+        <w:t xml:space="preserve"> </w:t>
+      </w:r>
+      <w:r>
+        <w:t xml:space="preserve">[Accessed ].</w:t>
       </w:r>
     </w:p>
     <w:sectPr>
@@ -1024,7 +1101,7 @@
     </w:lvl>
   </w:abstractNum>
   <w:abstractNum w:abstractNumId="990">
-    <w:nsid w:val="36bc7183"/>
+    <w:nsid w:val="bb11c8b4"/>
     <w:multiLevelType w:val="multilevel"/>
     <w:lvl w:ilvl="0">
       <w:numFmt w:val="bullet"/>
@@ -1105,7 +1182,7 @@
     </w:lvl>
   </w:abstractNum>
   <w:abstractNum w:abstractNumId="99411">
-    <w:nsid w:val="41e0274c"/>
+    <w:nsid w:val="9d24cf9a"/>
     <w:multiLevelType w:val="multilevel"/>
     <w:lvl w:ilvl="0">
       <w:start w:val="1"/>
@@ -1193,7 +1270,7 @@
     </w:lvl>
   </w:abstractNum>
   <w:abstractNum w:abstractNumId="991">
-    <w:nsid w:val="139e23f4"/>
+    <w:nsid w:val="35ee71ff"/>
     <w:multiLevelType w:val="multilevel"/>
     <w:lvl w:ilvl="0">
       <w:numFmt w:val="bullet"/>

</xml_diff>

<commit_message>
Correct R citation on line 62
</commit_message>
<xml_diff>
--- a/What_Does_Reproducible_Research_Mean_for_Plant_Pathology.docx
+++ b/What_Does_Reproducible_Research_Mean_for_Plant_Pathology.docx
@@ -137,7 +137,7 @@
         <w:pStyle w:val="Date"/>
       </w:pPr>
       <w:r>
-        <w:t xml:space="preserve">2016-12-05</w:t>
+        <w:t xml:space="preserve">2016-12-07</w:t>
       </w:r>
     </w:p>
     <w:p>
@@ -643,7 +643,7 @@
         <w:t xml:space="preserve">(Sparks et al. 2017)</w:t>
       </w:r>
       <w:r>
-        <w:t xml:space="preserve">. Where start pages were numbered from page one and went to 150. This was done since some journals restart their numbering with each issue and also ensures that the journal is more likely to have a page number corresponding to the randomly generated value. This also assumes that there is no effect or bias on reproducibility based on the time of year that an article was published, since most journals start with page number one at the beginning of the year.</w:t>
+        <w:t xml:space="preserve">. The start pages list was numbered from page one and went to 150. This was done since some journals restart their numbering with each issue and also ensures that the journal is more likely to have a page number corresponding to the randomly generated value. This also assumes that there is no effect or bias on reproducibility based on the time of year that an article was published, since most journals start with page number one at the beginning of the year.</w:t>
       </w:r>
     </w:p>
     <w:p>
@@ -651,7 +651,16 @@
         <w:pStyle w:val="BodyText"/>
       </w:pPr>
       <w:r>
-        <w:t xml:space="preserve">The list of journals was saved as a comma separated value (CSV) file and imported into R (R2016).</w:t>
+        <w:t xml:space="preserve">The list of journals was saved as a comma separated value (CSV) file and imported into R</w:t>
+      </w:r>
+      <w:r>
+        <w:t xml:space="preserve"> </w:t>
+      </w:r>
+      <w:r>
+        <w:t xml:space="preserve">(R Core Team 2016)</w:t>
+      </w:r>
+      <w:r>
+        <w:t xml:space="preserve">.</w:t>
       </w:r>
     </w:p>
     <w:p>
@@ -822,12 +831,46 @@
         <w:pStyle w:val="Bibliography"/>
       </w:pPr>
       <w:r>
+        <w:t xml:space="preserve">R Core Team. 2016.</w:t>
+      </w:r>
+      <w:r>
+        <w:t xml:space="preserve"> </w:t>
+      </w:r>
+      <w:r>
+        <w:rPr>
+          <w:i/>
+        </w:rPr>
+        <w:t xml:space="preserve">R: A language and environment for statistical computing</w:t>
+      </w:r>
+      <w:r>
+        <w:t xml:space="preserve">. Vienna, Austria: R Foundation for Statistical Computing. Available at:</w:t>
+      </w:r>
+      <w:r>
+        <w:t xml:space="preserve"> </w:t>
+      </w:r>
+      <w:hyperlink r:id="rId37">
+        <w:r>
+          <w:rPr>
+            <w:rStyle w:val="Hyperlink"/>
+          </w:rPr>
+          <w:t xml:space="preserve">https://www.R-project.org/</w:t>
+        </w:r>
+      </w:hyperlink>
+      <w:r>
+        <w:t xml:space="preserve">.</w:t>
+      </w:r>
+    </w:p>
+    <w:p>
+      <w:pPr>
+        <w:pStyle w:val="Bibliography"/>
+      </w:pPr>
+      <w:r>
         <w:t xml:space="preserve">Sparks, A. H., Forbes, G. A., Hijmans, R. J., and Garrett, K. A. 2011. A metamodeling framework for extending the application domain of process-based ecological models. Ecosphere. 2:art90 Available at:</w:t>
       </w:r>
       <w:r>
         <w:t xml:space="preserve"> </w:t>
       </w:r>
-      <w:hyperlink r:id="rId37">
+      <w:hyperlink r:id="rId38">
         <w:r>
           <w:rPr>
             <w:rStyle w:val="Hyperlink"/>
@@ -849,7 +892,7 @@
       <w:r>
         <w:t xml:space="preserve"> </w:t>
       </w:r>
-      <w:hyperlink r:id="rId38">
+      <w:hyperlink r:id="rId39">
         <w:r>
           <w:rPr>
             <w:rStyle w:val="Hyperlink"/>
@@ -871,7 +914,7 @@
       <w:r>
         <w:t xml:space="preserve"> </w:t>
       </w:r>
-      <w:hyperlink r:id="rId39">
+      <w:hyperlink r:id="rId40">
         <w:r>
           <w:rPr>
             <w:rStyle w:val="Hyperlink"/>
@@ -1101,7 +1144,7 @@
     </w:lvl>
   </w:abstractNum>
   <w:abstractNum w:abstractNumId="990">
-    <w:nsid w:val="bb11c8b4"/>
+    <w:nsid w:val="ce54933f"/>
     <w:multiLevelType w:val="multilevel"/>
     <w:lvl w:ilvl="0">
       <w:numFmt w:val="bullet"/>
@@ -1182,7 +1225,7 @@
     </w:lvl>
   </w:abstractNum>
   <w:abstractNum w:abstractNumId="99411">
-    <w:nsid w:val="9d24cf9a"/>
+    <w:nsid w:val="bb0ce85b"/>
     <w:multiLevelType w:val="multilevel"/>
     <w:lvl w:ilvl="0">
       <w:start w:val="1"/>
@@ -1270,7 +1313,7 @@
     </w:lvl>
   </w:abstractNum>
   <w:abstractNum w:abstractNumId="991">
-    <w:nsid w:val="35ee71ff"/>
+    <w:nsid w:val="6551ebef"/>
     <w:multiLevelType w:val="multilevel"/>
     <w:lvl w:ilvl="0">
       <w:numFmt w:val="bullet"/>

</xml_diff>

<commit_message>
Update links.md, remove extra links from main doc
</commit_message>
<xml_diff>
--- a/What_Does_Reproducible_Research_Mean_for_Plant_Pathology.docx
+++ b/What_Does_Reproducible_Research_Mean_for_Plant_Pathology.docx
@@ -137,7 +137,7 @@
         <w:pStyle w:val="Date"/>
       </w:pPr>
       <w:r>
-        <w:t xml:space="preserve">2016-12-07</w:t>
+        <w:t xml:space="preserve">2017-04-04</w:t>
       </w:r>
     </w:p>
     <w:p>
@@ -581,13 +581,19 @@
         <w:t xml:space="preserve"> </w:t>
       </w:r>
       <w:r>
-        <w:t xml:space="preserve">necessary to replicate model development and the subsequent the study on the effects</w:t>
-      </w:r>
-      <w:r>
-        <w:t xml:space="preserve"> </w:t>
-      </w:r>
-      <w:r>
-        <w:t xml:space="preserve">of climate change on potato late blight.</w:t>
+        <w:t xml:space="preserve">necessary to replicate model development and the subsequent the study on the effects of climate change on potato late blight.</w:t>
+      </w:r>
+    </w:p>
+    <w:p>
+      <w:pPr>
+        <w:pStyle w:val="Compact"/>
+        <w:numPr>
+          <w:numId w:val="1004"/>
+          <w:ilvl w:val="0"/>
+        </w:numPr>
+      </w:pPr>
+      <w:r>
+        <w:t xml:space="preserve">Del Ponte provides data and a reproducible report that explan in details all steps of the analysis and the R codes for conducting a meta-analysis for assessing heterogeneity in relationship between white mold incidence and soybean yield and between incidence and soybean yied.</w:t>
       </w:r>
     </w:p>
     <w:p>
@@ -687,81 +693,31 @@
       <w:pPr>
         <w:pStyle w:val="Heading3"/>
       </w:pPr>
-      <w:bookmarkStart w:id="31" w:name="notes"/>
+      <w:bookmarkStart w:id="31" w:name="literature-cited"/>
       <w:bookmarkEnd w:id="31"/>
       <w:r>
-        <w:t xml:space="preserve">Notes</w:t>
-      </w:r>
-    </w:p>
-    <w:p>
-      <w:pPr>
-        <w:pStyle w:val="FirstParagraph"/>
-      </w:pPr>
-      <w:r>
-        <w:t xml:space="preserve">These are links to resources that may be useful for writing this or as suggested resources in the final</w:t>
-      </w:r>
-      <w:r>
-        <w:t xml:space="preserve"> </w:t>
-      </w:r>
-      <w:r>
-        <w:t xml:space="preserve">document that aren't easily printable for inclusion in the Dropbox folder.</w:t>
-      </w:r>
-    </w:p>
-    <w:p>
-      <w:pPr>
-        <w:pStyle w:val="BodyText"/>
-      </w:pPr>
+        <w:t xml:space="preserve">LITERATURE CITED</w:t>
+      </w:r>
+    </w:p>
+    <w:p>
+      <w:pPr>
+        <w:pStyle w:val="Bibliography"/>
+      </w:pPr>
+      <w:r>
+        <w:t xml:space="preserve">Baker, M. 2016. Is there a reproducibility crisis? Nature. 533:453–454.</w:t>
+      </w:r>
+    </w:p>
+    <w:p>
+      <w:pPr>
+        <w:pStyle w:val="Bibliography"/>
+      </w:pPr>
+      <w:r>
+        <w:t xml:space="preserve">Duku, C., Sparks, A. H., and Zwart, S. J. 2016. Spatial modelling of rice yield losses in tanzania due to bacterial leaf blight and leaf blast in a changing climate. Climatic Change. 135:569–583 Available at:</w:t>
+      </w:r>
+      <w:r>
+        <w:t xml:space="preserve"> </w:t>
+      </w:r>
       <w:hyperlink r:id="rId32">
-        <w:r>
-          <w:rPr>
-            <w:rStyle w:val="Hyperlink"/>
-          </w:rPr>
-          <w:t xml:space="preserve">https://www.r-statistics.com/2016/07/the-reproducibility-crisis-in-science-and-prospects-for-r/</w:t>
-        </w:r>
-      </w:hyperlink>
-    </w:p>
-    <w:p>
-      <w:pPr>
-        <w:pStyle w:val="BodyText"/>
-      </w:pPr>
-      <w:hyperlink r:id="rId33">
-        <w:r>
-          <w:rPr>
-            <w:rStyle w:val="Hyperlink"/>
-          </w:rPr>
-          <w:t xml:space="preserve">https://github.com/ropensci/rrrpkg</w:t>
-        </w:r>
-      </w:hyperlink>
-    </w:p>
-    <w:p>
-      <w:pPr>
-        <w:pStyle w:val="Heading3"/>
-      </w:pPr>
-      <w:bookmarkStart w:id="34" w:name="literature-cited"/>
-      <w:bookmarkEnd w:id="34"/>
-      <w:r>
-        <w:t xml:space="preserve">LITERATURE CITED</w:t>
-      </w:r>
-    </w:p>
-    <w:p>
-      <w:pPr>
-        <w:pStyle w:val="Bibliography"/>
-      </w:pPr>
-      <w:r>
-        <w:t xml:space="preserve">Baker, M. 2016. Is there a reproducibility crisis? Nature. 533:453–454.</w:t>
-      </w:r>
-    </w:p>
-    <w:p>
-      <w:pPr>
-        <w:pStyle w:val="Bibliography"/>
-      </w:pPr>
-      <w:r>
-        <w:t xml:space="preserve">Duku, C., Sparks, A. H., and Zwart, S. J. 2016. Spatial modelling of rice yield losses in tanzania due to bacterial leaf blight and leaf blast in a changing climate. Climatic Change. 135:569–583 Available at:</w:t>
-      </w:r>
-      <w:r>
-        <w:t xml:space="preserve"> </w:t>
-      </w:r>
-      <w:hyperlink r:id="rId35">
         <w:r>
           <w:rPr>
             <w:rStyle w:val="Hyperlink"/>
@@ -814,7 +770,7 @@
       <w:r>
         <w:t xml:space="preserve"> </w:t>
       </w:r>
-      <w:hyperlink r:id="rId36">
+      <w:hyperlink r:id="rId33">
         <w:r>
           <w:rPr>
             <w:rStyle w:val="Hyperlink"/>
@@ -848,7 +804,7 @@
       <w:r>
         <w:t xml:space="preserve"> </w:t>
       </w:r>
-      <w:hyperlink r:id="rId37">
+      <w:hyperlink r:id="rId34">
         <w:r>
           <w:rPr>
             <w:rStyle w:val="Hyperlink"/>
@@ -870,7 +826,7 @@
       <w:r>
         <w:t xml:space="preserve"> </w:t>
       </w:r>
-      <w:hyperlink r:id="rId38">
+      <w:hyperlink r:id="rId35">
         <w:r>
           <w:rPr>
             <w:rStyle w:val="Hyperlink"/>
@@ -892,7 +848,7 @@
       <w:r>
         <w:t xml:space="preserve"> </w:t>
       </w:r>
-      <w:hyperlink r:id="rId39">
+      <w:hyperlink r:id="rId36">
         <w:r>
           <w:rPr>
             <w:rStyle w:val="Hyperlink"/>
@@ -914,7 +870,7 @@
       <w:r>
         <w:t xml:space="preserve"> </w:t>
       </w:r>
-      <w:hyperlink r:id="rId40">
+      <w:hyperlink r:id="rId37">
         <w:r>
           <w:rPr>
             <w:rStyle w:val="Hyperlink"/>
@@ -1144,7 +1100,7 @@
     </w:lvl>
   </w:abstractNum>
   <w:abstractNum w:abstractNumId="990">
-    <w:nsid w:val="ce54933f"/>
+    <w:nsid w:val="13dad7ed"/>
     <w:multiLevelType w:val="multilevel"/>
     <w:lvl w:ilvl="0">
       <w:numFmt w:val="bullet"/>
@@ -1225,7 +1181,7 @@
     </w:lvl>
   </w:abstractNum>
   <w:abstractNum w:abstractNumId="99411">
-    <w:nsid w:val="bb0ce85b"/>
+    <w:nsid w:val="35803d8f"/>
     <w:multiLevelType w:val="multilevel"/>
     <w:lvl w:ilvl="0">
       <w:start w:val="1"/>
@@ -1313,7 +1269,7 @@
     </w:lvl>
   </w:abstractNum>
   <w:abstractNum w:abstractNumId="991">
-    <w:nsid w:val="6551ebef"/>
+    <w:nsid w:val="9ad8d8c0"/>
     <w:multiLevelType w:val="multilevel"/>
     <w:lvl w:ilvl="0">
       <w:numFmt w:val="bullet"/>

</xml_diff>